<commit_message>
week 7's classwork backup
</commit_message>
<xml_diff>
--- a/Cyber Security LABlogbook.docx
+++ b/Cyber Security LABlogbook.docx
@@ -22,10 +22,43 @@
     </w:p>
     <w:p>
       <w:pPr>
-        <w:jc w:val="center"/>
-        <w:rPr>
-          <w:sz w:val="44"/>
-          <w:szCs w:val="44"/>
+        <w:pStyle w:val="NoSpacing"/>
+      </w:pPr>
+      <w:r>
+        <w:t>Dan Kibiwott</w:t>
+      </w:r>
+    </w:p>
+    <w:p>
+      <w:pPr>
+        <w:pStyle w:val="NoSpacing"/>
+      </w:pPr>
+      <w:r>
+        <w:t>ID: 2355846</w:t>
+      </w:r>
+    </w:p>
+    <w:p>
+      <w:pPr>
+        <w:pStyle w:val="NoSpacing"/>
+      </w:pPr>
+      <w:proofErr w:type="spellStart"/>
+      <w:r>
+        <w:t>Github</w:t>
+      </w:r>
+      <w:proofErr w:type="spellEnd"/>
+      <w:r>
+        <w:t xml:space="preserve"> Link: </w:t>
+      </w:r>
+      <w:r>
+        <w:t>https://github.com/DAN-BIWOTT/Machine-Learning-in-Cyber-Security</w:t>
+      </w:r>
+    </w:p>
+    <w:p>
+      <w:pPr>
+        <w:jc w:val="both"/>
+        <w:rPr>
+          <w:sz w:val="44"/>
+          <w:szCs w:val="44"/>
+          <w:u w:val="single"/>
         </w:rPr>
       </w:pPr>
     </w:p>
@@ -1134,6 +1167,7 @@
   <w:style w:type="character" w:default="1" w:styleId="DefaultParagraphFont">
     <w:name w:val="Default Paragraph Font"/>
     <w:uiPriority w:val="1"/>
+    <w:semiHidden/>
     <w:unhideWhenUsed/>
   </w:style>
   <w:style w:type="table" w:default="1" w:styleId="TableNormal">

</xml_diff>

<commit_message>
Update on week 3. Log updates too.
</commit_message>
<xml_diff>
--- a/Cyber Security LABlogbook.docx
+++ b/Cyber Security LABlogbook.docx
@@ -40,13 +40,8 @@
       <w:pPr>
         <w:pStyle w:val="NoSpacing"/>
       </w:pPr>
-      <w:proofErr w:type="spellStart"/>
-      <w:r>
-        <w:t>Github</w:t>
-      </w:r>
-      <w:proofErr w:type="spellEnd"/>
-      <w:r>
-        <w:t xml:space="preserve"> Link: </w:t>
+      <w:r>
+        <w:t xml:space="preserve">Github Link: </w:t>
       </w:r>
       <w:r>
         <w:t>https://github.com/DAN-BIWOTT/Machine-Learning-in-Cyber-Security</w:t>
@@ -118,7 +113,6 @@
           <w:lang w:val="en-US"/>
         </w:rPr>
       </w:pPr>
-      <w:proofErr w:type="spellStart"/>
       <w:r>
         <w:rPr>
           <w:b/>
@@ -127,7 +121,6 @@
         </w:rPr>
         <w:t>DataFrame</w:t>
       </w:r>
-      <w:proofErr w:type="spellEnd"/>
       <w:r>
         <w:rPr>
           <w:lang w:val="en-US"/>
@@ -224,7 +217,6 @@
           <w:lang w:val="en-US"/>
         </w:rPr>
       </w:pPr>
-      <w:proofErr w:type="spellStart"/>
       <w:r>
         <w:rPr>
           <w:b/>
@@ -233,7 +225,6 @@
         </w:rPr>
         <w:t>DatetimeIndex</w:t>
       </w:r>
-      <w:proofErr w:type="spellEnd"/>
       <w:r>
         <w:rPr>
           <w:lang w:val="en-US"/>
@@ -359,11 +350,67 @@
       <w:pPr>
         <w:jc w:val="both"/>
         <w:rPr>
-          <w:sz w:val="44"/>
-          <w:szCs w:val="44"/>
-          <w:u w:val="single"/>
-        </w:rPr>
-      </w:pPr>
+          <w:noProof/>
+        </w:rPr>
+      </w:pPr>
+    </w:p>
+    <w:p>
+      <w:pPr>
+        <w:jc w:val="both"/>
+        <w:rPr>
+          <w:sz w:val="44"/>
+          <w:szCs w:val="44"/>
+          <w:u w:val="single"/>
+        </w:rPr>
+      </w:pPr>
+      <w:r>
+        <w:rPr>
+          <w:noProof/>
+        </w:rPr>
+        <w:lastRenderedPageBreak/>
+        <w:drawing>
+          <wp:inline distT="0" distB="0" distL="0" distR="0" wp14:anchorId="17ED1FCB" wp14:editId="2E0AFDA0">
+            <wp:extent cx="4343400" cy="3124200"/>
+            <wp:effectExtent l="0" t="0" r="0" b="0"/>
+            <wp:docPr id="1636946374" name="Picture 1" descr="A screenshot of a computer screen&#10;&#10;AI-generated content may be incorrect."/>
+            <wp:cNvGraphicFramePr>
+              <a:graphicFrameLocks xmlns:a="http://schemas.openxmlformats.org/drawingml/2006/main" noChangeAspect="1"/>
+            </wp:cNvGraphicFramePr>
+            <a:graphic xmlns:a="http://schemas.openxmlformats.org/drawingml/2006/main">
+              <a:graphicData uri="http://schemas.openxmlformats.org/drawingml/2006/picture">
+                <pic:pic xmlns:pic="http://schemas.openxmlformats.org/drawingml/2006/picture">
+                  <pic:nvPicPr>
+                    <pic:cNvPr id="1636946374" name="Picture 1" descr="A screenshot of a computer screen&#10;&#10;AI-generated content may be incorrect."/>
+                    <pic:cNvPicPr/>
+                  </pic:nvPicPr>
+                  <pic:blipFill rotWithShape="1">
+                    <a:blip r:embed="rId6"/>
+                    <a:srcRect r="24219" b="3092"/>
+                    <a:stretch/>
+                  </pic:blipFill>
+                  <pic:spPr bwMode="auto">
+                    <a:xfrm>
+                      <a:off x="0" y="0"/>
+                      <a:ext cx="4343400" cy="3124200"/>
+                    </a:xfrm>
+                    <a:prstGeom prst="rect">
+                      <a:avLst/>
+                    </a:prstGeom>
+                    <a:ln>
+                      <a:noFill/>
+                    </a:ln>
+                    <a:extLst>
+                      <a:ext uri="{53640926-AAD7-44D8-BBD7-CCE9431645EC}">
+                        <a14:shadowObscured xmlns:a14="http://schemas.microsoft.com/office/drawing/2010/main"/>
+                      </a:ext>
+                    </a:extLst>
+                  </pic:spPr>
+                </pic:pic>
+              </a:graphicData>
+            </a:graphic>
+          </wp:inline>
+        </w:drawing>
+      </w:r>
     </w:p>
     <w:p>
       <w:pPr>
@@ -548,6 +595,7 @@
           <w:szCs w:val="44"/>
           <w:u w:val="single"/>
         </w:rPr>
+        <w:lastRenderedPageBreak/>
         <w:t>Lab 10</w:t>
       </w:r>
     </w:p>
@@ -1230,6 +1278,7 @@
   <w:style w:type="character" w:default="1" w:styleId="DefaultParagraphFont">
     <w:name w:val="Default Paragraph Font"/>
     <w:uiPriority w:val="1"/>
+    <w:semiHidden/>
     <w:unhideWhenUsed/>
   </w:style>
   <w:style w:type="table" w:default="1" w:styleId="TableNormal">

</xml_diff>

<commit_message>
brought the intel up to date. 📅
</commit_message>
<xml_diff>
--- a/Cyber Security LABlogbook.docx
+++ b/Cyber Security LABlogbook.docx
@@ -40,8 +40,13 @@
       <w:pPr>
         <w:pStyle w:val="NoSpacing"/>
       </w:pPr>
-      <w:r>
-        <w:t xml:space="preserve">Github Link: </w:t>
+      <w:proofErr w:type="spellStart"/>
+      <w:r>
+        <w:t>Github</w:t>
+      </w:r>
+      <w:proofErr w:type="spellEnd"/>
+      <w:r>
+        <w:t xml:space="preserve"> Link: </w:t>
       </w:r>
       <w:r>
         <w:t>https://github.com/DAN-BIWOTT/Machine-Learning-in-Cyber-Security</w:t>
@@ -113,6 +118,7 @@
           <w:lang w:val="en-US"/>
         </w:rPr>
       </w:pPr>
+      <w:proofErr w:type="spellStart"/>
       <w:r>
         <w:rPr>
           <w:b/>
@@ -121,6 +127,7 @@
         </w:rPr>
         <w:t>DataFrame</w:t>
       </w:r>
+      <w:proofErr w:type="spellEnd"/>
       <w:r>
         <w:rPr>
           <w:lang w:val="en-US"/>
@@ -217,6 +224,7 @@
           <w:lang w:val="en-US"/>
         </w:rPr>
       </w:pPr>
+      <w:proofErr w:type="spellStart"/>
       <w:r>
         <w:rPr>
           <w:b/>
@@ -225,6 +233,7 @@
         </w:rPr>
         <w:t>DatetimeIndex</w:t>
       </w:r>
+      <w:proofErr w:type="spellEnd"/>
       <w:r>
         <w:rPr>
           <w:lang w:val="en-US"/>
@@ -439,6 +448,126 @@
           <w:u w:val="single"/>
         </w:rPr>
       </w:pPr>
+      <w:r>
+        <w:rPr>
+          <w:noProof/>
+        </w:rPr>
+        <w:drawing>
+          <wp:inline distT="0" distB="0" distL="0" distR="0" wp14:anchorId="3780FF15" wp14:editId="358DD4DD">
+            <wp:extent cx="3816350" cy="3111990"/>
+            <wp:effectExtent l="0" t="0" r="0" b="0"/>
+            <wp:docPr id="1214069228" name="Picture 1" descr="A screenshot of a computer&#10;&#10;AI-generated content may be incorrect."/>
+            <wp:cNvGraphicFramePr>
+              <a:graphicFrameLocks xmlns:a="http://schemas.openxmlformats.org/drawingml/2006/main" noChangeAspect="1"/>
+            </wp:cNvGraphicFramePr>
+            <a:graphic xmlns:a="http://schemas.openxmlformats.org/drawingml/2006/main">
+              <a:graphicData uri="http://schemas.openxmlformats.org/drawingml/2006/picture">
+                <pic:pic xmlns:pic="http://schemas.openxmlformats.org/drawingml/2006/picture">
+                  <pic:nvPicPr>
+                    <pic:cNvPr id="1214069228" name="Picture 1" descr="A screenshot of a computer&#10;&#10;AI-generated content may be incorrect."/>
+                    <pic:cNvPicPr/>
+                  </pic:nvPicPr>
+                  <pic:blipFill rotWithShape="1">
+                    <a:blip r:embed="rId7"/>
+                    <a:srcRect l="6647" t="25607" r="60336" b="26530"/>
+                    <a:stretch/>
+                  </pic:blipFill>
+                  <pic:spPr bwMode="auto">
+                    <a:xfrm>
+                      <a:off x="0" y="0"/>
+                      <a:ext cx="3826224" cy="3120041"/>
+                    </a:xfrm>
+                    <a:prstGeom prst="rect">
+                      <a:avLst/>
+                    </a:prstGeom>
+                    <a:ln>
+                      <a:noFill/>
+                    </a:ln>
+                    <a:extLst>
+                      <a:ext uri="{53640926-AAD7-44D8-BBD7-CCE9431645EC}">
+                        <a14:shadowObscured xmlns:a14="http://schemas.microsoft.com/office/drawing/2010/main"/>
+                      </a:ext>
+                    </a:extLst>
+                  </pic:spPr>
+                </pic:pic>
+              </a:graphicData>
+            </a:graphic>
+          </wp:inline>
+        </w:drawing>
+      </w:r>
+    </w:p>
+    <w:p>
+      <w:pPr>
+        <w:jc w:val="both"/>
+        <w:rPr>
+          <w:sz w:val="24"/>
+          <w:szCs w:val="24"/>
+        </w:rPr>
+      </w:pPr>
+      <w:r>
+        <w:rPr>
+          <w:sz w:val="24"/>
+          <w:szCs w:val="24"/>
+        </w:rPr>
+        <w:t>Stronger perturbations (bigger changes) lead to more mistakes (lower accuracy). This means the program is not robust to adversarial attacks (it's easily fooled). Robustness is important for safety and reliability in real-world applications</w:t>
+      </w:r>
+    </w:p>
+    <w:p>
+      <w:pPr>
+        <w:jc w:val="both"/>
+        <w:rPr>
+          <w:sz w:val="44"/>
+          <w:szCs w:val="44"/>
+        </w:rPr>
+      </w:pPr>
+      <w:r>
+        <w:rPr>
+          <w:noProof/>
+        </w:rPr>
+        <w:lastRenderedPageBreak/>
+        <w:drawing>
+          <wp:inline distT="0" distB="0" distL="0" distR="0" wp14:anchorId="213ED5E9" wp14:editId="5A79E83A">
+            <wp:extent cx="5022850" cy="2044291"/>
+            <wp:effectExtent l="0" t="0" r="6350" b="0"/>
+            <wp:docPr id="116787487" name="Picture 1"/>
+            <wp:cNvGraphicFramePr>
+              <a:graphicFrameLocks xmlns:a="http://schemas.openxmlformats.org/drawingml/2006/main" noChangeAspect="1"/>
+            </wp:cNvGraphicFramePr>
+            <a:graphic xmlns:a="http://schemas.openxmlformats.org/drawingml/2006/main">
+              <a:graphicData uri="http://schemas.openxmlformats.org/drawingml/2006/picture">
+                <pic:pic xmlns:pic="http://schemas.openxmlformats.org/drawingml/2006/picture">
+                  <pic:nvPicPr>
+                    <pic:cNvPr id="116787487" name=""/>
+                    <pic:cNvPicPr/>
+                  </pic:nvPicPr>
+                  <pic:blipFill rotWithShape="1">
+                    <a:blip r:embed="rId8"/>
+                    <a:srcRect l="3546" t="31712" r="36294" b="24759"/>
+                    <a:stretch/>
+                  </pic:blipFill>
+                  <pic:spPr bwMode="auto">
+                    <a:xfrm>
+                      <a:off x="0" y="0"/>
+                      <a:ext cx="5044243" cy="2052998"/>
+                    </a:xfrm>
+                    <a:prstGeom prst="rect">
+                      <a:avLst/>
+                    </a:prstGeom>
+                    <a:ln>
+                      <a:noFill/>
+                    </a:ln>
+                    <a:extLst>
+                      <a:ext uri="{53640926-AAD7-44D8-BBD7-CCE9431645EC}">
+                        <a14:shadowObscured xmlns:a14="http://schemas.microsoft.com/office/drawing/2010/main"/>
+                      </a:ext>
+                    </a:extLst>
+                  </pic:spPr>
+                </pic:pic>
+              </a:graphicData>
+            </a:graphic>
+          </wp:inline>
+        </w:drawing>
+      </w:r>
     </w:p>
     <w:p>
       <w:pPr>
@@ -467,6 +596,53 @@
           <w:u w:val="single"/>
         </w:rPr>
       </w:pPr>
+      <w:r>
+        <w:rPr>
+          <w:noProof/>
+        </w:rPr>
+        <w:drawing>
+          <wp:inline distT="0" distB="0" distL="0" distR="0" wp14:anchorId="2559C7EC" wp14:editId="788CF045">
+            <wp:extent cx="4891428" cy="1243965"/>
+            <wp:effectExtent l="0" t="0" r="4445" b="0"/>
+            <wp:docPr id="1892318448" name="Picture 1" descr="A screenshot of a computer&#10;&#10;AI-generated content may be incorrect."/>
+            <wp:cNvGraphicFramePr>
+              <a:graphicFrameLocks xmlns:a="http://schemas.openxmlformats.org/drawingml/2006/main" noChangeAspect="1"/>
+            </wp:cNvGraphicFramePr>
+            <a:graphic xmlns:a="http://schemas.openxmlformats.org/drawingml/2006/main">
+              <a:graphicData uri="http://schemas.openxmlformats.org/drawingml/2006/picture">
+                <pic:pic xmlns:pic="http://schemas.openxmlformats.org/drawingml/2006/picture">
+                  <pic:nvPicPr>
+                    <pic:cNvPr id="1892318448" name="Picture 1" descr="A screenshot of a computer&#10;&#10;AI-generated content may be incorrect."/>
+                    <pic:cNvPicPr/>
+                  </pic:nvPicPr>
+                  <pic:blipFill rotWithShape="1">
+                    <a:blip r:embed="rId9"/>
+                    <a:srcRect l="4243" t="43557" r="65322" b="42682"/>
+                    <a:stretch/>
+                  </pic:blipFill>
+                  <pic:spPr bwMode="auto">
+                    <a:xfrm>
+                      <a:off x="0" y="0"/>
+                      <a:ext cx="4902824" cy="1246863"/>
+                    </a:xfrm>
+                    <a:prstGeom prst="rect">
+                      <a:avLst/>
+                    </a:prstGeom>
+                    <a:ln>
+                      <a:noFill/>
+                    </a:ln>
+                    <a:extLst>
+                      <a:ext uri="{53640926-AAD7-44D8-BBD7-CCE9431645EC}">
+                        <a14:shadowObscured xmlns:a14="http://schemas.microsoft.com/office/drawing/2010/main"/>
+                      </a:ext>
+                    </a:extLst>
+                  </pic:spPr>
+                </pic:pic>
+              </a:graphicData>
+            </a:graphic>
+          </wp:inline>
+        </w:drawing>
+      </w:r>
     </w:p>
     <w:p>
       <w:pPr>
@@ -490,11 +666,66 @@
       <w:pPr>
         <w:jc w:val="both"/>
         <w:rPr>
-          <w:sz w:val="44"/>
-          <w:szCs w:val="44"/>
-          <w:u w:val="single"/>
-        </w:rPr>
-      </w:pPr>
+          <w:noProof/>
+        </w:rPr>
+      </w:pPr>
+    </w:p>
+    <w:p>
+      <w:pPr>
+        <w:jc w:val="both"/>
+        <w:rPr>
+          <w:sz w:val="44"/>
+          <w:szCs w:val="44"/>
+          <w:u w:val="single"/>
+        </w:rPr>
+      </w:pPr>
+      <w:r>
+        <w:rPr>
+          <w:noProof/>
+        </w:rPr>
+        <w:drawing>
+          <wp:inline distT="0" distB="0" distL="0" distR="0" wp14:anchorId="3F2C4384" wp14:editId="1749D397">
+            <wp:extent cx="4635500" cy="3248318"/>
+            <wp:effectExtent l="0" t="0" r="0" b="9525"/>
+            <wp:docPr id="1460488207" name="Picture 1" descr="A screenshot of a computer&#10;&#10;AI-generated content may be incorrect."/>
+            <wp:cNvGraphicFramePr>
+              <a:graphicFrameLocks xmlns:a="http://schemas.openxmlformats.org/drawingml/2006/main" noChangeAspect="1"/>
+            </wp:cNvGraphicFramePr>
+            <a:graphic xmlns:a="http://schemas.openxmlformats.org/drawingml/2006/main">
+              <a:graphicData uri="http://schemas.openxmlformats.org/drawingml/2006/picture">
+                <pic:pic xmlns:pic="http://schemas.openxmlformats.org/drawingml/2006/picture">
+                  <pic:nvPicPr>
+                    <pic:cNvPr id="1460488207" name="Picture 1" descr="A screenshot of a computer&#10;&#10;AI-generated content may be incorrect."/>
+                    <pic:cNvPicPr/>
+                  </pic:nvPicPr>
+                  <pic:blipFill rotWithShape="1">
+                    <a:blip r:embed="rId10"/>
+                    <a:srcRect l="23045" t="27378" r="32528" b="17274"/>
+                    <a:stretch/>
+                  </pic:blipFill>
+                  <pic:spPr bwMode="auto">
+                    <a:xfrm>
+                      <a:off x="0" y="0"/>
+                      <a:ext cx="4640836" cy="3252057"/>
+                    </a:xfrm>
+                    <a:prstGeom prst="rect">
+                      <a:avLst/>
+                    </a:prstGeom>
+                    <a:ln>
+                      <a:noFill/>
+                    </a:ln>
+                    <a:extLst>
+                      <a:ext uri="{53640926-AAD7-44D8-BBD7-CCE9431645EC}">
+                        <a14:shadowObscured xmlns:a14="http://schemas.microsoft.com/office/drawing/2010/main"/>
+                      </a:ext>
+                    </a:extLst>
+                  </pic:spPr>
+                </pic:pic>
+              </a:graphicData>
+            </a:graphic>
+          </wp:inline>
+        </w:drawing>
+      </w:r>
     </w:p>
     <w:p>
       <w:pPr>
@@ -518,11 +749,211 @@
       <w:pPr>
         <w:jc w:val="both"/>
         <w:rPr>
-          <w:sz w:val="44"/>
-          <w:szCs w:val="44"/>
-          <w:u w:val="single"/>
-        </w:rPr>
-      </w:pPr>
+          <w:noProof/>
+        </w:rPr>
+      </w:pPr>
+    </w:p>
+    <w:p>
+      <w:pPr>
+        <w:jc w:val="both"/>
+        <w:rPr>
+          <w:sz w:val="44"/>
+          <w:szCs w:val="44"/>
+          <w:u w:val="single"/>
+        </w:rPr>
+      </w:pPr>
+      <w:r>
+        <w:rPr>
+          <w:noProof/>
+        </w:rPr>
+        <w:lastRenderedPageBreak/>
+        <w:drawing>
+          <wp:inline distT="0" distB="0" distL="0" distR="0" wp14:anchorId="268C4ECC" wp14:editId="02FA5495">
+            <wp:extent cx="5093154" cy="1250950"/>
+            <wp:effectExtent l="0" t="0" r="0" b="6350"/>
+            <wp:docPr id="1388829333" name="Picture 1" descr="A screenshot of a computer&#10;&#10;AI-generated content may be incorrect."/>
+            <wp:cNvGraphicFramePr>
+              <a:graphicFrameLocks xmlns:a="http://schemas.openxmlformats.org/drawingml/2006/main" noChangeAspect="1"/>
+            </wp:cNvGraphicFramePr>
+            <a:graphic xmlns:a="http://schemas.openxmlformats.org/drawingml/2006/main">
+              <a:graphicData uri="http://schemas.openxmlformats.org/drawingml/2006/picture">
+                <pic:pic xmlns:pic="http://schemas.openxmlformats.org/drawingml/2006/picture">
+                  <pic:nvPicPr>
+                    <pic:cNvPr id="1388829333" name="Picture 1" descr="A screenshot of a computer&#10;&#10;AI-generated content may be incorrect."/>
+                    <pic:cNvPicPr/>
+                  </pic:nvPicPr>
+                  <pic:blipFill rotWithShape="1">
+                    <a:blip r:embed="rId11"/>
+                    <a:srcRect l="4099" t="55742" r="70641" b="33228"/>
+                    <a:stretch/>
+                  </pic:blipFill>
+                  <pic:spPr bwMode="auto">
+                    <a:xfrm>
+                      <a:off x="0" y="0"/>
+                      <a:ext cx="5097791" cy="1252089"/>
+                    </a:xfrm>
+                    <a:prstGeom prst="rect">
+                      <a:avLst/>
+                    </a:prstGeom>
+                    <a:ln>
+                      <a:noFill/>
+                    </a:ln>
+                    <a:extLst>
+                      <a:ext uri="{53640926-AAD7-44D8-BBD7-CCE9431645EC}">
+                        <a14:shadowObscured xmlns:a14="http://schemas.microsoft.com/office/drawing/2010/main"/>
+                      </a:ext>
+                    </a:extLst>
+                  </pic:spPr>
+                </pic:pic>
+              </a:graphicData>
+            </a:graphic>
+          </wp:inline>
+        </w:drawing>
+      </w:r>
+    </w:p>
+    <w:p>
+      <w:pPr>
+        <w:keepNext/>
+        <w:jc w:val="both"/>
+      </w:pPr>
+      <w:r>
+        <w:rPr>
+          <w:noProof/>
+          <w:sz w:val="44"/>
+          <w:szCs w:val="44"/>
+          <w:u w:val="single"/>
+        </w:rPr>
+        <w:drawing>
+          <wp:inline distT="0" distB="0" distL="0" distR="0" wp14:anchorId="26E0A481" wp14:editId="47BFCA08">
+            <wp:extent cx="2429934" cy="1822450"/>
+            <wp:effectExtent l="0" t="0" r="8890" b="6350"/>
+            <wp:docPr id="618954699" name="Picture 1"/>
+            <wp:cNvGraphicFramePr>
+              <a:graphicFrameLocks xmlns:a="http://schemas.openxmlformats.org/drawingml/2006/main" noChangeAspect="1"/>
+            </wp:cNvGraphicFramePr>
+            <a:graphic xmlns:a="http://schemas.openxmlformats.org/drawingml/2006/main">
+              <a:graphicData uri="http://schemas.openxmlformats.org/drawingml/2006/picture">
+                <pic:pic xmlns:pic="http://schemas.openxmlformats.org/drawingml/2006/picture">
+                  <pic:nvPicPr>
+                    <pic:cNvPr id="0" name="Picture 1"/>
+                    <pic:cNvPicPr>
+                      <a:picLocks noChangeAspect="1" noChangeArrowheads="1"/>
+                    </pic:cNvPicPr>
+                  </pic:nvPicPr>
+                  <pic:blipFill>
+                    <a:blip r:embed="rId12" cstate="print">
+                      <a:extLst>
+                        <a:ext uri="{28A0092B-C50C-407E-A947-70E740481C1C}">
+                          <a14:useLocalDpi xmlns:a14="http://schemas.microsoft.com/office/drawing/2010/main" val="0"/>
+                        </a:ext>
+                      </a:extLst>
+                    </a:blip>
+                    <a:srcRect/>
+                    <a:stretch>
+                      <a:fillRect/>
+                    </a:stretch>
+                  </pic:blipFill>
+                  <pic:spPr bwMode="auto">
+                    <a:xfrm>
+                      <a:off x="0" y="0"/>
+                      <a:ext cx="2438080" cy="1828560"/>
+                    </a:xfrm>
+                    <a:prstGeom prst="rect">
+                      <a:avLst/>
+                    </a:prstGeom>
+                    <a:noFill/>
+                    <a:ln>
+                      <a:noFill/>
+                    </a:ln>
+                  </pic:spPr>
+                </pic:pic>
+              </a:graphicData>
+            </a:graphic>
+          </wp:inline>
+        </w:drawing>
+      </w:r>
+      <w:r>
+        <w:rPr>
+          <w:noProof/>
+        </w:rPr>
+        <w:drawing>
+          <wp:inline distT="0" distB="0" distL="0" distR="0" wp14:anchorId="1F000926" wp14:editId="5F6BBDD6">
+            <wp:extent cx="2180492" cy="1771650"/>
+            <wp:effectExtent l="0" t="0" r="0" b="0"/>
+            <wp:docPr id="301120505" name="Picture 1" descr="A screenshot of a computer&#10;&#10;AI-generated content may be incorrect."/>
+            <wp:cNvGraphicFramePr>
+              <a:graphicFrameLocks xmlns:a="http://schemas.openxmlformats.org/drawingml/2006/main" noChangeAspect="1"/>
+            </wp:cNvGraphicFramePr>
+            <a:graphic xmlns:a="http://schemas.openxmlformats.org/drawingml/2006/main">
+              <a:graphicData uri="http://schemas.openxmlformats.org/drawingml/2006/picture">
+                <pic:pic xmlns:pic="http://schemas.openxmlformats.org/drawingml/2006/picture">
+                  <pic:nvPicPr>
+                    <pic:cNvPr id="301120505" name="Picture 1" descr="A screenshot of a computer&#10;&#10;AI-generated content may be incorrect."/>
+                    <pic:cNvPicPr/>
+                  </pic:nvPicPr>
+                  <pic:blipFill rotWithShape="1">
+                    <a:blip r:embed="rId13"/>
+                    <a:srcRect l="6093" t="39984" r="63771" b="16486"/>
+                    <a:stretch/>
+                  </pic:blipFill>
+                  <pic:spPr bwMode="auto">
+                    <a:xfrm>
+                      <a:off x="0" y="0"/>
+                      <a:ext cx="2221225" cy="1804746"/>
+                    </a:xfrm>
+                    <a:prstGeom prst="rect">
+                      <a:avLst/>
+                    </a:prstGeom>
+                    <a:ln>
+                      <a:noFill/>
+                    </a:ln>
+                    <a:extLst>
+                      <a:ext uri="{53640926-AAD7-44D8-BBD7-CCE9431645EC}">
+                        <a14:shadowObscured xmlns:a14="http://schemas.microsoft.com/office/drawing/2010/main"/>
+                      </a:ext>
+                    </a:extLst>
+                  </pic:spPr>
+                </pic:pic>
+              </a:graphicData>
+            </a:graphic>
+          </wp:inline>
+        </w:drawing>
+      </w:r>
+    </w:p>
+    <w:p>
+      <w:pPr>
+        <w:pStyle w:val="Caption"/>
+        <w:jc w:val="both"/>
+      </w:pPr>
+      <w:r>
+        <w:t xml:space="preserve">Figure </w:t>
+      </w:r>
+      <w:r>
+        <w:fldChar w:fldCharType="begin"/>
+      </w:r>
+      <w:r>
+        <w:instrText xml:space="preserve"> SEQ Figure \* ARABIC </w:instrText>
+      </w:r>
+      <w:r>
+        <w:fldChar w:fldCharType="separate"/>
+      </w:r>
+      <w:r>
+        <w:rPr>
+          <w:noProof/>
+        </w:rPr>
+        <w:t>1</w:t>
+      </w:r>
+      <w:r>
+        <w:fldChar w:fldCharType="end"/>
+      </w:r>
+      <w:r>
+        <w:t>: real image</w:t>
+      </w:r>
+    </w:p>
+    <w:p>
+      <w:r>
+        <w:t>YES</w:t>
+      </w:r>
     </w:p>
     <w:p>
       <w:pPr>
@@ -543,14 +974,55 @@
       </w:r>
     </w:p>
     <w:p>
-      <w:pPr>
-        <w:jc w:val="both"/>
-        <w:rPr>
-          <w:sz w:val="44"/>
-          <w:szCs w:val="44"/>
-          <w:u w:val="single"/>
-        </w:rPr>
-      </w:pPr>
+      <w:r>
+        <w:t xml:space="preserve">Partner’s name: Felix </w:t>
+      </w:r>
+      <w:proofErr w:type="spellStart"/>
+      <w:r>
+        <w:t>Maindi</w:t>
+      </w:r>
+      <w:proofErr w:type="spellEnd"/>
+    </w:p>
+    <w:p>
+      <w:r>
+        <w:t>P</w:t>
+      </w:r>
+      <w:r>
+        <w:t>:</w:t>
+      </w:r>
+      <w:r>
+        <w:t xml:space="preserve"> 23</w:t>
+      </w:r>
+    </w:p>
+    <w:p>
+      <w:r>
+        <w:t>G</w:t>
+      </w:r>
+      <w:r>
+        <w:t>:</w:t>
+      </w:r>
+      <w:r>
+        <w:t xml:space="preserve"> 5</w:t>
+      </w:r>
+    </w:p>
+    <w:p>
+      <w:r>
+        <w:t>S</w:t>
+      </w:r>
+      <w:r>
+        <w:t>:</w:t>
+      </w:r>
+      <w:r>
+        <w:t xml:space="preserve"> 2</w:t>
+      </w:r>
+    </w:p>
+    <w:p>
+      <w:r>
+        <w:t>private key</w:t>
+      </w:r>
+      <w:r>
+        <w:t>: 6</w:t>
+      </w:r>
     </w:p>
     <w:p>
       <w:pPr>
@@ -571,31 +1043,45 @@
       </w:r>
     </w:p>
     <w:p>
-      <w:pPr>
-        <w:jc w:val="both"/>
-        <w:rPr>
-          <w:sz w:val="44"/>
-          <w:szCs w:val="44"/>
-          <w:u w:val="single"/>
-        </w:rPr>
-      </w:pPr>
-    </w:p>
-    <w:p>
-      <w:pPr>
-        <w:jc w:val="both"/>
-        <w:rPr>
-          <w:sz w:val="44"/>
-          <w:szCs w:val="44"/>
-          <w:u w:val="single"/>
-        </w:rPr>
-      </w:pPr>
-      <w:r>
-        <w:rPr>
-          <w:sz w:val="44"/>
-          <w:szCs w:val="44"/>
-          <w:u w:val="single"/>
-        </w:rPr>
-        <w:lastRenderedPageBreak/>
+      <w:r>
+        <w:rPr>
+          <w:b/>
+          <w:bCs/>
+        </w:rPr>
+        <w:t xml:space="preserve">Colonial Pipeline Ransomware Attack (2021) </w:t>
+      </w:r>
+      <w:r>
+        <w:t>– A ransomware attack disrupted fuel supply on the East Coast of the U.S</w:t>
+      </w:r>
+      <w:r>
+        <w:t>.</w:t>
+      </w:r>
+    </w:p>
+    <w:p>
+      <w:hyperlink r:id="rId14" w:history="1">
+        <w:r>
+          <w:rPr>
+            <w:rStyle w:val="Hyperlink"/>
+          </w:rPr>
+          <w:t>https://www.cisa.gov/news-events/news/attack-colonial-pipeline-what-weve-learned-what-weve-done-over-past-two-years</w:t>
+        </w:r>
+      </w:hyperlink>
+    </w:p>
+    <w:p>
+      <w:pPr>
+        <w:jc w:val="both"/>
+        <w:rPr>
+          <w:sz w:val="44"/>
+          <w:szCs w:val="44"/>
+          <w:u w:val="single"/>
+        </w:rPr>
+      </w:pPr>
+      <w:r>
+        <w:rPr>
+          <w:sz w:val="44"/>
+          <w:szCs w:val="44"/>
+          <w:u w:val="single"/>
+        </w:rPr>
         <w:t>Lab 10</w:t>
       </w:r>
     </w:p>
@@ -1274,11 +1760,11 @@
   <w:style w:type="paragraph" w:default="1" w:styleId="Normal">
     <w:name w:val="Normal"/>
     <w:qFormat/>
+    <w:rsid w:val="001E5BC4"/>
   </w:style>
   <w:style w:type="character" w:default="1" w:styleId="DefaultParagraphFont">
     <w:name w:val="Default Paragraph Font"/>
     <w:uiPriority w:val="1"/>
-    <w:semiHidden/>
     <w:unhideWhenUsed/>
   </w:style>
   <w:style w:type="table" w:default="1" w:styleId="TableNormal">
@@ -1310,6 +1796,48 @@
     <w:pPr>
       <w:spacing w:after="0" w:line="240" w:lineRule="auto"/>
     </w:pPr>
+  </w:style>
+  <w:style w:type="paragraph" w:styleId="Caption">
+    <w:name w:val="caption"/>
+    <w:basedOn w:val="Normal"/>
+    <w:next w:val="Normal"/>
+    <w:uiPriority w:val="35"/>
+    <w:unhideWhenUsed/>
+    <w:qFormat/>
+    <w:rsid w:val="00076015"/>
+    <w:pPr>
+      <w:spacing w:after="200" w:line="240" w:lineRule="auto"/>
+    </w:pPr>
+    <w:rPr>
+      <w:i/>
+      <w:iCs/>
+      <w:color w:val="44546A" w:themeColor="text2"/>
+      <w:sz w:val="18"/>
+      <w:szCs w:val="18"/>
+    </w:rPr>
+  </w:style>
+  <w:style w:type="character" w:styleId="Hyperlink">
+    <w:name w:val="Hyperlink"/>
+    <w:basedOn w:val="DefaultParagraphFont"/>
+    <w:uiPriority w:val="99"/>
+    <w:unhideWhenUsed/>
+    <w:rsid w:val="00EC1891"/>
+    <w:rPr>
+      <w:color w:val="0563C1" w:themeColor="hyperlink"/>
+      <w:u w:val="single"/>
+    </w:rPr>
+  </w:style>
+  <w:style w:type="character" w:styleId="UnresolvedMention">
+    <w:name w:val="Unresolved Mention"/>
+    <w:basedOn w:val="DefaultParagraphFont"/>
+    <w:uiPriority w:val="99"/>
+    <w:semiHidden/>
+    <w:unhideWhenUsed/>
+    <w:rsid w:val="00EC1891"/>
+    <w:rPr>
+      <w:color w:val="605E5C"/>
+      <w:shd w:val="clear" w:color="auto" w:fill="E1DFDD"/>
+    </w:rPr>
   </w:style>
 </w:styles>
 </file>

</xml_diff>